<commit_message>
Updated working version of CPMS Mock Up with Golden Layout
</commit_message>
<xml_diff>
--- a/Amy Wang.docx
+++ b/Amy Wang.docx
@@ -90,6 +90,44 @@
         </w:rPr>
         <w:t>Strong Analytical Skills</w:t>
       </w:r>
+      <w:r>
+        <w:rPr>
+          <w:rFonts w:ascii="Arial" w:hAnsi="Arial" w:cs="Arial"/>
+        </w:rPr>
+        <w:t xml:space="preserve"> through</w:t>
+      </w:r>
+      <w:r>
+        <w:rPr>
+          <w:rFonts w:ascii="Arial" w:hAnsi="Arial" w:cs="Arial"/>
+        </w:rPr>
+        <w:t xml:space="preserve"> creating cause </w:t>
+      </w:r>
+      <w:r>
+        <w:rPr>
+          <w:rFonts w:ascii="Arial" w:hAnsi="Arial" w:cs="Arial"/>
+        </w:rPr>
+        <w:t>&amp;</w:t>
+      </w:r>
+      <w:bookmarkStart w:id="0" w:name="_GoBack"/>
+      <w:bookmarkEnd w:id="0"/>
+      <w:r>
+        <w:rPr>
+          <w:rFonts w:ascii="Arial" w:hAnsi="Arial" w:cs="Arial"/>
+        </w:rPr>
+        <w:t xml:space="preserve"> effect</w:t>
+      </w:r>
+      <w:r>
+        <w:rPr>
+          <w:rFonts w:ascii="Arial" w:hAnsi="Arial" w:cs="Arial"/>
+        </w:rPr>
+        <w:t xml:space="preserve"> analyses and</w:t>
+      </w:r>
+      <w:r>
+        <w:rPr>
+          <w:rFonts w:ascii="Arial" w:hAnsi="Arial" w:cs="Arial"/>
+        </w:rPr>
+        <w:t xml:space="preserve"> workflow diagrams</w:t>
+      </w:r>
     </w:p>
     <w:p>
       <w:pPr>
@@ -724,15 +762,7 @@
         <w:rPr>
           <w:rFonts w:ascii="Arial" w:hAnsi="Arial" w:cs="Arial"/>
         </w:rPr>
-        <w:t xml:space="preserve"> with Splunk’s SPL</w:t>
-      </w:r>
-      <w:bookmarkStart w:id="0" w:name="_GoBack"/>
-      <w:bookmarkEnd w:id="0"/>
-      <w:r>
-        <w:rPr>
-          <w:rFonts w:ascii="Arial" w:hAnsi="Arial" w:cs="Arial"/>
-        </w:rPr>
-        <w:t xml:space="preserve"> </w:t>
+        <w:t xml:space="preserve"> with Splunk’s SPL </w:t>
       </w:r>
       <w:r>
         <w:rPr>
@@ -1213,7 +1243,19 @@
         <w:rPr>
           <w:rFonts w:ascii="Arial" w:hAnsi="Arial" w:cs="Arial"/>
         </w:rPr>
-        <w:t>, HTML5/CSS, Python, RESTful rout</w:t>
+        <w:t xml:space="preserve">, HTML5/CSS, </w:t>
+      </w:r>
+      <w:r>
+        <w:rPr>
+          <w:rFonts w:ascii="Arial" w:hAnsi="Arial" w:cs="Arial"/>
+        </w:rPr>
+        <w:t xml:space="preserve">Node.js, Electron, </w:t>
+      </w:r>
+      <w:r>
+        <w:rPr>
+          <w:rFonts w:ascii="Arial" w:hAnsi="Arial" w:cs="Arial"/>
+        </w:rPr>
+        <w:t>Python, RESTful rout</w:t>
       </w:r>
       <w:r>
         <w:rPr>
@@ -1225,13 +1267,7 @@
         <w:rPr>
           <w:rFonts w:ascii="Arial" w:hAnsi="Arial" w:cs="Arial"/>
         </w:rPr>
-        <w:t>, Node.js, Express</w:t>
-      </w:r>
-      <w:r>
-        <w:rPr>
-          <w:rFonts w:ascii="Arial" w:hAnsi="Arial" w:cs="Arial"/>
-        </w:rPr>
-        <w:t>, Electron</w:t>
+        <w:t>, Express</w:t>
       </w:r>
       <w:r>
         <w:rPr>
@@ -1239,7 +1275,6 @@
         </w:rPr>
         <w:t xml:space="preserve">, </w:t>
       </w:r>
-      <w:proofErr w:type="spellStart"/>
       <w:r>
         <w:rPr>
           <w:rFonts w:ascii="Arial" w:hAnsi="Arial" w:cs="Arial"/>
@@ -1252,7 +1287,6 @@
         </w:rPr>
         <w:t>path</w:t>
       </w:r>
-      <w:proofErr w:type="spellEnd"/>
       <w:r>
         <w:rPr>
           <w:rFonts w:ascii="Arial" w:hAnsi="Arial" w:cs="Arial"/>
@@ -2806,7 +2840,7 @@
 </file>
 
 <file path=customXml/itemProps1.xml><?xml version="1.0" encoding="utf-8"?>
-<ds:datastoreItem xmlns:ds="http://schemas.openxmlformats.org/officeDocument/2006/customXml" ds:itemID="{D7F6B243-3922-440A-9E0E-52AE9716668C}">
+<ds:datastoreItem xmlns:ds="http://schemas.openxmlformats.org/officeDocument/2006/customXml" ds:itemID="{404D6974-5640-4D29-BA1B-9CE30486C242}">
   <ds:schemaRefs>
     <ds:schemaRef ds:uri="http://schemas.openxmlformats.org/officeDocument/2006/bibliography"/>
   </ds:schemaRefs>

</xml_diff>